<commit_message>
changed the bulletforce script so that it only breaks objects with the tag break
</commit_message>
<xml_diff>
--- a/denkprocess.docx
+++ b/denkprocess.docx
@@ -15,6 +15,7 @@
           <w:szCs w:val="50"/>
         </w:rPr>
       </w:pPr>
+      <w:proofErr w:type="spellStart"/>
       <w:r>
         <w:rPr>
           <w:b/>
@@ -24,6 +25,7 @@
         </w:rPr>
         <w:t>Enemy`s</w:t>
       </w:r>
+      <w:proofErr w:type="spellEnd"/>
     </w:p>
     <w:p>
       <w:pPr>
@@ -33,12 +35,21 @@
           <w:szCs w:val="40"/>
         </w:rPr>
       </w:pPr>
+      <w:proofErr w:type="spellStart"/>
       <w:r>
         <w:rPr>
           <w:sz w:val="40"/>
           <w:szCs w:val="40"/>
         </w:rPr>
-        <w:t>Movement?</w:t>
+        <w:t>Movement</w:t>
+      </w:r>
+      <w:proofErr w:type="spellEnd"/>
+      <w:r>
+        <w:rPr>
+          <w:sz w:val="40"/>
+          <w:szCs w:val="40"/>
+        </w:rPr>
+        <w:t>?</w:t>
       </w:r>
     </w:p>
     <w:p>
@@ -66,8 +77,19 @@
           <w:sz w:val="30"/>
           <w:szCs w:val="30"/>
         </w:rPr>
-        <w:t xml:space="preserve"> NavMesh</w:t>
-      </w:r>
+        <w:t xml:space="preserve"> </w:t>
+      </w:r>
+      <w:proofErr w:type="spellStart"/>
+      <w:r>
+        <w:rPr>
+          <w:b/>
+          <w:bCs/>
+          <w:sz w:val="30"/>
+          <w:szCs w:val="30"/>
+        </w:rPr>
+        <w:t>NavMesh</w:t>
+      </w:r>
+      <w:proofErr w:type="spellEnd"/>
     </w:p>
     <w:p/>
     <w:p>
@@ -76,7 +98,21 @@
           <w:rPr>
             <w:rStyle w:val="Hyperlink"/>
           </w:rPr>
-          <w:t>Wat is een NavMesh?</w:t>
+          <w:t xml:space="preserve">Wat is een </w:t>
+        </w:r>
+        <w:proofErr w:type="spellStart"/>
+        <w:r>
+          <w:rPr>
+            <w:rStyle w:val="Hyperlink"/>
+          </w:rPr>
+          <w:t>NavMesh</w:t>
+        </w:r>
+        <w:proofErr w:type="spellEnd"/>
+        <w:r>
+          <w:rPr>
+            <w:rStyle w:val="Hyperlink"/>
+          </w:rPr>
+          <w:t>?</w:t>
         </w:r>
       </w:hyperlink>
       <w:r>
@@ -89,11 +125,19 @@
           <w:lang w:val="en-US"/>
         </w:rPr>
       </w:pPr>
-      <w:r>
-        <w:rPr>
-          <w:lang w:val="en-US"/>
-        </w:rPr>
-        <w:t xml:space="preserve">Een navigation with unity </w:t>
+      <w:proofErr w:type="spellStart"/>
+      <w:r>
+        <w:rPr>
+          <w:lang w:val="en-US"/>
+        </w:rPr>
+        <w:t>Een</w:t>
+      </w:r>
+      <w:proofErr w:type="spellEnd"/>
+      <w:r>
+        <w:rPr>
+          <w:lang w:val="en-US"/>
+        </w:rPr>
+        <w:t xml:space="preserve"> navigation with unity </w:t>
       </w:r>
     </w:p>
     <w:p>
@@ -109,7 +153,39 @@
             <w:rStyle w:val="Hyperlink"/>
             <w:lang w:val="en-US"/>
           </w:rPr>
-          <w:t>Wat is een NavMesh Agent?</w:t>
+          <w:t xml:space="preserve">Wat is </w:t>
+        </w:r>
+        <w:proofErr w:type="spellStart"/>
+        <w:r>
+          <w:rPr>
+            <w:rStyle w:val="Hyperlink"/>
+            <w:lang w:val="en-US"/>
+          </w:rPr>
+          <w:t>een</w:t>
+        </w:r>
+        <w:proofErr w:type="spellEnd"/>
+        <w:r>
+          <w:rPr>
+            <w:rStyle w:val="Hyperlink"/>
+            <w:lang w:val="en-US"/>
+          </w:rPr>
+          <w:t xml:space="preserve"> </w:t>
+        </w:r>
+        <w:proofErr w:type="spellStart"/>
+        <w:r>
+          <w:rPr>
+            <w:rStyle w:val="Hyperlink"/>
+            <w:lang w:val="en-US"/>
+          </w:rPr>
+          <w:t>NavMesh</w:t>
+        </w:r>
+        <w:proofErr w:type="spellEnd"/>
+        <w:r>
+          <w:rPr>
+            <w:rStyle w:val="Hyperlink"/>
+            <w:lang w:val="en-US"/>
+          </w:rPr>
+          <w:t xml:space="preserve"> Agent?</w:t>
         </w:r>
       </w:hyperlink>
     </w:p>
@@ -178,6 +254,7 @@
         </w:rPr>
         <w:fldChar w:fldCharType="separate"/>
       </w:r>
+      <w:proofErr w:type="spellStart"/>
       <w:r>
         <w:rPr>
           <w:rStyle w:val="Hyperlink"/>
@@ -185,8 +262,69 @@
           <w:kern w:val="36"/>
           <w:lang w:eastAsia="nl-NL"/>
         </w:rPr>
-        <w:t>Navigation Areas and Costs</w:t>
-      </w:r>
+        <w:t>Navigation</w:t>
+      </w:r>
+      <w:proofErr w:type="spellEnd"/>
+      <w:r>
+        <w:rPr>
+          <w:rStyle w:val="Hyperlink"/>
+          <w:rFonts w:ascii="Roboto" w:eastAsia="Times New Roman" w:hAnsi="Roboto" w:cs="Times New Roman"/>
+          <w:kern w:val="36"/>
+          <w:lang w:eastAsia="nl-NL"/>
+        </w:rPr>
+        <w:t xml:space="preserve"> </w:t>
+      </w:r>
+      <w:proofErr w:type="spellStart"/>
+      <w:r>
+        <w:rPr>
+          <w:rStyle w:val="Hyperlink"/>
+          <w:rFonts w:ascii="Roboto" w:eastAsia="Times New Roman" w:hAnsi="Roboto" w:cs="Times New Roman"/>
+          <w:kern w:val="36"/>
+          <w:lang w:eastAsia="nl-NL"/>
+        </w:rPr>
+        <w:t>Areas</w:t>
+      </w:r>
+      <w:proofErr w:type="spellEnd"/>
+      <w:r>
+        <w:rPr>
+          <w:rStyle w:val="Hyperlink"/>
+          <w:rFonts w:ascii="Roboto" w:eastAsia="Times New Roman" w:hAnsi="Roboto" w:cs="Times New Roman"/>
+          <w:kern w:val="36"/>
+          <w:lang w:eastAsia="nl-NL"/>
+        </w:rPr>
+        <w:t xml:space="preserve"> </w:t>
+      </w:r>
+      <w:proofErr w:type="spellStart"/>
+      <w:r>
+        <w:rPr>
+          <w:rStyle w:val="Hyperlink"/>
+          <w:rFonts w:ascii="Roboto" w:eastAsia="Times New Roman" w:hAnsi="Roboto" w:cs="Times New Roman"/>
+          <w:kern w:val="36"/>
+          <w:lang w:eastAsia="nl-NL"/>
+        </w:rPr>
+        <w:t>and</w:t>
+      </w:r>
+      <w:proofErr w:type="spellEnd"/>
+      <w:r>
+        <w:rPr>
+          <w:rStyle w:val="Hyperlink"/>
+          <w:rFonts w:ascii="Roboto" w:eastAsia="Times New Roman" w:hAnsi="Roboto" w:cs="Times New Roman"/>
+          <w:kern w:val="36"/>
+          <w:lang w:eastAsia="nl-NL"/>
+        </w:rPr>
+        <w:t xml:space="preserve"> </w:t>
+      </w:r>
+      <w:proofErr w:type="spellStart"/>
+      <w:r>
+        <w:rPr>
+          <w:rStyle w:val="Hyperlink"/>
+          <w:rFonts w:ascii="Roboto" w:eastAsia="Times New Roman" w:hAnsi="Roboto" w:cs="Times New Roman"/>
+          <w:kern w:val="36"/>
+          <w:lang w:eastAsia="nl-NL"/>
+        </w:rPr>
+        <w:t>Costs</w:t>
+      </w:r>
+      <w:proofErr w:type="spellEnd"/>
     </w:p>
     <w:p>
       <w:r>
@@ -201,7 +339,15 @@
     </w:p>
     <w:p>
       <w:r>
-        <w:t>Is dit handig voor enemy`s achter de speler aan te laten gaan?</w:t>
+        <w:t xml:space="preserve">Is dit handig voor </w:t>
+      </w:r>
+      <w:proofErr w:type="spellStart"/>
+      <w:r>
+        <w:t>enemy`s</w:t>
+      </w:r>
+      <w:proofErr w:type="spellEnd"/>
+      <w:r>
+        <w:t xml:space="preserve"> achter de speler aan te laten gaan?</w:t>
       </w:r>
     </w:p>
     <w:p>
@@ -214,12 +360,14 @@
         <w:t xml:space="preserve">Mogelijk opties: </w:t>
       </w:r>
       <w:hyperlink r:id="rId6" w:history="1">
+        <w:proofErr w:type="spellStart"/>
         <w:r>
           <w:rPr>
             <w:rStyle w:val="Hyperlink"/>
           </w:rPr>
           <w:t>patrol</w:t>
         </w:r>
+        <w:proofErr w:type="spellEnd"/>
       </w:hyperlink>
     </w:p>
     <w:p>
@@ -294,54 +442,160 @@
           <w:szCs w:val="26"/>
           <w:lang w:val="en-US"/>
         </w:rPr>
-        <w:t>Wat is een waypoint follow script?</w:t>
-      </w:r>
-    </w:p>
-    <w:p>
-      <w:r>
-        <w:t xml:space="preserve">Een waypoint follower script is een script waarbij </w:t>
-      </w:r>
-      <w:r>
-        <w:t>je waypoint(empty game objects) kan invullen en dat de object met deze script dan rechtstreeks naar de positie van de waypoint gaat.</w:t>
-      </w:r>
-    </w:p>
-    <w:p>
-      <w:r>
-        <w:t>Als je de player invult als way point gaat de enemy`s rechtstreeks naar de player ongeacht van de obstakels op zijn pad.</w:t>
-      </w:r>
-    </w:p>
-    <w:p>
-      <w:pPr>
+        <w:t xml:space="preserve">Wat is </w:t>
+      </w:r>
+      <w:proofErr w:type="spellStart"/>
+      <w:r>
         <w:rPr>
           <w:sz w:val="26"/>
           <w:szCs w:val="26"/>
-        </w:rPr>
-      </w:pPr>
+          <w:lang w:val="en-US"/>
+        </w:rPr>
+        <w:t>een</w:t>
+      </w:r>
+      <w:proofErr w:type="spellEnd"/>
       <w:r>
         <w:rPr>
           <w:sz w:val="26"/>
           <w:szCs w:val="26"/>
-        </w:rPr>
-        <w:t>Is dit handig om de enemy`s achter de speler aan te</w:t>
-      </w:r>
-      <w:r>
+          <w:lang w:val="en-US"/>
+        </w:rPr>
+        <w:t xml:space="preserve"> waypoint follow script?</w:t>
+      </w:r>
+    </w:p>
+    <w:p>
+      <w:r>
+        <w:t xml:space="preserve">Een </w:t>
+      </w:r>
+      <w:proofErr w:type="spellStart"/>
+      <w:r>
+        <w:t>waypoint</w:t>
+      </w:r>
+      <w:proofErr w:type="spellEnd"/>
+      <w:r>
+        <w:t xml:space="preserve"> </w:t>
+      </w:r>
+      <w:proofErr w:type="spellStart"/>
+      <w:r>
+        <w:t>follower</w:t>
+      </w:r>
+      <w:proofErr w:type="spellEnd"/>
+      <w:r>
+        <w:t xml:space="preserve"> script is een script waarbij </w:t>
+      </w:r>
+      <w:r>
+        <w:t xml:space="preserve">je </w:t>
+      </w:r>
+      <w:proofErr w:type="spellStart"/>
+      <w:r>
+        <w:t>waypoint</w:t>
+      </w:r>
+      <w:proofErr w:type="spellEnd"/>
+      <w:r>
+        <w:t xml:space="preserve">(empty game </w:t>
+      </w:r>
+      <w:proofErr w:type="spellStart"/>
+      <w:r>
+        <w:t>objects</w:t>
+      </w:r>
+      <w:proofErr w:type="spellEnd"/>
+      <w:r>
+        <w:t xml:space="preserve">) kan invullen en dat de object met deze script dan rechtstreeks naar de positie van de </w:t>
+      </w:r>
+      <w:proofErr w:type="spellStart"/>
+      <w:r>
+        <w:t>waypoint</w:t>
+      </w:r>
+      <w:proofErr w:type="spellEnd"/>
+      <w:r>
+        <w:t xml:space="preserve"> gaat.</w:t>
+      </w:r>
+    </w:p>
+    <w:p>
+      <w:r>
+        <w:t xml:space="preserve">Als je de </w:t>
+      </w:r>
+      <w:proofErr w:type="spellStart"/>
+      <w:r>
+        <w:t>player</w:t>
+      </w:r>
+      <w:proofErr w:type="spellEnd"/>
+      <w:r>
+        <w:t xml:space="preserve"> invult als way point gaat de </w:t>
+      </w:r>
+      <w:proofErr w:type="spellStart"/>
+      <w:r>
+        <w:t>enemy`s</w:t>
+      </w:r>
+      <w:proofErr w:type="spellEnd"/>
+      <w:r>
+        <w:t xml:space="preserve"> rechtstreeks naar de </w:t>
+      </w:r>
+      <w:proofErr w:type="spellStart"/>
+      <w:r>
+        <w:t>player</w:t>
+      </w:r>
+      <w:proofErr w:type="spellEnd"/>
+      <w:r>
+        <w:t xml:space="preserve"> ongeacht van de obstakels op zijn pad.</w:t>
+      </w:r>
+    </w:p>
+    <w:p>
+      <w:pPr>
         <w:rPr>
           <w:sz w:val="26"/>
           <w:szCs w:val="26"/>
         </w:rPr>
-        <w:t xml:space="preserve"> </w:t>
-      </w:r>
+      </w:pPr>
       <w:r>
         <w:rPr>
           <w:sz w:val="26"/>
           <w:szCs w:val="26"/>
         </w:rPr>
+        <w:t xml:space="preserve">Is dit handig om de </w:t>
+      </w:r>
+      <w:proofErr w:type="spellStart"/>
+      <w:r>
+        <w:rPr>
+          <w:sz w:val="26"/>
+          <w:szCs w:val="26"/>
+        </w:rPr>
+        <w:t>enemy`s</w:t>
+      </w:r>
+      <w:proofErr w:type="spellEnd"/>
+      <w:r>
+        <w:rPr>
+          <w:sz w:val="26"/>
+          <w:szCs w:val="26"/>
+        </w:rPr>
+        <w:t xml:space="preserve"> achter de speler aan te</w:t>
+      </w:r>
+      <w:r>
+        <w:rPr>
+          <w:sz w:val="26"/>
+          <w:szCs w:val="26"/>
+        </w:rPr>
+        <w:t xml:space="preserve"> </w:t>
+      </w:r>
+      <w:r>
+        <w:rPr>
+          <w:sz w:val="26"/>
+          <w:szCs w:val="26"/>
+        </w:rPr>
         <w:t>laten gaan?</w:t>
       </w:r>
     </w:p>
     <w:p>
       <w:r>
-        <w:t>Het werkt maar is niet optimaal blijft hangen tegen objecten en botsen tegen elkaar aan als er meerderen enemy`s zijn.</w:t>
+        <w:t xml:space="preserve">Het werkt maar is niet optimaal blijft hangen tegen objecten en botsen tegen elkaar aan als er meerderen </w:t>
+      </w:r>
+      <w:proofErr w:type="spellStart"/>
+      <w:r>
+        <w:t>enemy`s</w:t>
+      </w:r>
+      <w:proofErr w:type="spellEnd"/>
+      <w:r>
+        <w:t xml:space="preserve"> zijn.</w:t>
       </w:r>
     </w:p>
     <w:p/>
@@ -400,20 +654,54 @@
           <w:szCs w:val="30"/>
           <w:lang w:val="en-US"/>
         </w:rPr>
-        <w:t>What do i want?</w:t>
-      </w:r>
-    </w:p>
-    <w:p>
-      <w:pPr>
-        <w:rPr>
-          <w:lang w:val="en-US"/>
-        </w:rPr>
-      </w:pPr>
-      <w:r>
-        <w:rPr>
-          <w:lang w:val="en-US"/>
-        </w:rPr>
-        <w:t xml:space="preserve">As a player I want to beable to </w:t>
+        <w:t xml:space="preserve">What do </w:t>
+      </w:r>
+      <w:proofErr w:type="spellStart"/>
+      <w:r>
+        <w:rPr>
+          <w:b/>
+          <w:bCs/>
+          <w:sz w:val="30"/>
+          <w:szCs w:val="30"/>
+          <w:lang w:val="en-US"/>
+        </w:rPr>
+        <w:t>i</w:t>
+      </w:r>
+      <w:proofErr w:type="spellEnd"/>
+      <w:r>
+        <w:rPr>
+          <w:b/>
+          <w:bCs/>
+          <w:sz w:val="30"/>
+          <w:szCs w:val="30"/>
+          <w:lang w:val="en-US"/>
+        </w:rPr>
+        <w:t xml:space="preserve"> want?</w:t>
+      </w:r>
+    </w:p>
+    <w:p>
+      <w:pPr>
+        <w:rPr>
+          <w:lang w:val="en-US"/>
+        </w:rPr>
+      </w:pPr>
+      <w:r>
+        <w:rPr>
+          <w:lang w:val="en-US"/>
+        </w:rPr>
+        <w:t xml:space="preserve">As a player I want to </w:t>
+      </w:r>
+      <w:r>
+        <w:rPr>
+          <w:lang w:val="en-US"/>
+        </w:rPr>
+        <w:t>be able</w:t>
+      </w:r>
+      <w:r>
+        <w:rPr>
+          <w:lang w:val="en-US"/>
+        </w:rPr>
+        <w:t xml:space="preserve"> to </w:t>
       </w:r>
       <w:r>
         <w:rPr>
@@ -438,7 +726,19 @@
         <w:rPr>
           <w:lang w:val="en-US"/>
         </w:rPr>
-        <w:t>While having/holding a schootable object</w:t>
+        <w:t xml:space="preserve">While having/holding a </w:t>
+      </w:r>
+      <w:r>
+        <w:rPr>
+          <w:lang w:val="en-US"/>
+        </w:rPr>
+        <w:t>shootable</w:t>
+      </w:r>
+      <w:r>
+        <w:rPr>
+          <w:lang w:val="en-US"/>
+        </w:rPr>
+        <w:t xml:space="preserve"> object</w:t>
       </w:r>
     </w:p>
     <w:p>

</xml_diff>